<commit_message>
deleted readme and modified git instruction
</commit_message>
<xml_diff>
--- a/Git.docx
+++ b/Git.docx
@@ -44,7 +44,17 @@
           <w:sz w:val="28"/>
           <w:szCs w:val="36"/>
         </w:rPr>
-        <w:t xml:space="preserve"> команда клонирования репозитория</w:t>
+        <w:t xml:space="preserve"> команда клонирования репозитор</w:t>
+      </w:r>
+      <w:bookmarkStart w:id="0" w:name="_GoBack"/>
+      <w:bookmarkEnd w:id="0"/>
+      <w:r>
+        <w:rPr>
+          <w:rFonts w:ascii="Roboto" w:hAnsi="Roboto" w:cs="Times New Roman"/>
+          <w:sz w:val="28"/>
+          <w:szCs w:val="36"/>
+        </w:rPr>
+        <w:t>ия</w:t>
       </w:r>
     </w:p>
     <w:p>
@@ -425,7 +435,6 @@
       <w:pPr>
         <w:rPr>
           <w:rFonts w:ascii="Roboto" w:hAnsi="Roboto" w:cs="Arial"/>
-          <w:color w:val="333333"/>
           <w:sz w:val="28"/>
           <w:szCs w:val="36"/>
           <w:shd w:val="clear" w:color="auto" w:fill="FFFFFF"/>
@@ -435,7 +444,6 @@
       <w:r>
         <w:rPr>
           <w:rFonts w:ascii="Roboto" w:hAnsi="Roboto" w:cs="Arial"/>
-          <w:color w:val="333333"/>
           <w:sz w:val="28"/>
           <w:szCs w:val="36"/>
           <w:shd w:val="clear" w:color="auto" w:fill="FFFFFF"/>
@@ -447,7 +455,6 @@
       <w:r>
         <w:rPr>
           <w:rFonts w:ascii="Roboto" w:hAnsi="Roboto" w:cs="Arial"/>
-          <w:color w:val="333333"/>
           <w:sz w:val="28"/>
           <w:szCs w:val="36"/>
           <w:shd w:val="clear" w:color="auto" w:fill="FFFFFF"/>
@@ -457,7 +464,6 @@
       <w:r>
         <w:rPr>
           <w:rFonts w:ascii="Roboto" w:hAnsi="Roboto" w:cs="Arial"/>
-          <w:color w:val="333333"/>
           <w:sz w:val="28"/>
           <w:szCs w:val="36"/>
           <w:shd w:val="clear" w:color="auto" w:fill="FFFFFF"/>
@@ -468,7 +474,6 @@
       <w:r>
         <w:rPr>
           <w:rFonts w:ascii="Roboto" w:hAnsi="Roboto" w:cs="Arial"/>
-          <w:color w:val="333333"/>
           <w:sz w:val="28"/>
           <w:szCs w:val="36"/>
           <w:shd w:val="clear" w:color="auto" w:fill="FFFFFF"/>
@@ -478,7 +483,6 @@
       <w:r>
         <w:rPr>
           <w:rFonts w:ascii="Roboto" w:hAnsi="Roboto" w:cs="Arial"/>
-          <w:color w:val="333333"/>
           <w:sz w:val="28"/>
           <w:szCs w:val="36"/>
           <w:shd w:val="clear" w:color="auto" w:fill="FFFFFF"/>
@@ -490,7 +494,6 @@
       <w:pPr>
         <w:rPr>
           <w:rFonts w:ascii="Roboto" w:hAnsi="Roboto" w:cs="Arial"/>
-          <w:color w:val="333333"/>
           <w:sz w:val="28"/>
           <w:szCs w:val="36"/>
           <w:shd w:val="clear" w:color="auto" w:fill="FFFFFF"/>
@@ -500,7 +503,6 @@
       <w:r>
         <w:rPr>
           <w:rFonts w:ascii="Roboto" w:hAnsi="Roboto" w:cs="Arial"/>
-          <w:color w:val="333333"/>
           <w:sz w:val="28"/>
           <w:szCs w:val="36"/>
           <w:shd w:val="clear" w:color="auto" w:fill="FFFFFF"/>
@@ -512,7 +514,6 @@
       <w:r>
         <w:rPr>
           <w:rFonts w:ascii="Roboto" w:hAnsi="Roboto" w:cs="Arial"/>
-          <w:color w:val="333333"/>
           <w:sz w:val="28"/>
           <w:szCs w:val="36"/>
           <w:shd w:val="clear" w:color="auto" w:fill="FFFFFF"/>
@@ -523,7 +524,6 @@
       <w:r>
         <w:rPr>
           <w:rFonts w:ascii="Roboto" w:hAnsi="Roboto" w:cs="Arial"/>
-          <w:color w:val="333333"/>
           <w:sz w:val="28"/>
           <w:szCs w:val="36"/>
           <w:shd w:val="clear" w:color="auto" w:fill="FFFFFF"/>
@@ -535,7 +535,6 @@
       <w:r>
         <w:rPr>
           <w:rFonts w:ascii="Roboto" w:hAnsi="Roboto" w:cs="Arial"/>
-          <w:color w:val="333333"/>
           <w:sz w:val="28"/>
           <w:szCs w:val="36"/>
           <w:shd w:val="clear" w:color="auto" w:fill="FFFFFF"/>
@@ -546,7 +545,6 @@
       <w:r>
         <w:rPr>
           <w:rFonts w:ascii="Roboto" w:hAnsi="Roboto" w:cs="Arial"/>
-          <w:color w:val="333333"/>
           <w:sz w:val="28"/>
           <w:szCs w:val="36"/>
           <w:shd w:val="clear" w:color="auto" w:fill="FFFFFF"/>
@@ -556,7 +554,6 @@
       <w:r>
         <w:rPr>
           <w:rFonts w:ascii="Roboto" w:hAnsi="Roboto" w:cs="Arial"/>
-          <w:color w:val="333333"/>
           <w:sz w:val="28"/>
           <w:szCs w:val="36"/>
           <w:shd w:val="clear" w:color="auto" w:fill="FFFFFF"/>
@@ -567,7 +564,6 @@
       <w:r>
         <w:rPr>
           <w:rFonts w:ascii="Roboto" w:hAnsi="Roboto" w:cs="Arial"/>
-          <w:color w:val="333333"/>
           <w:sz w:val="28"/>
           <w:szCs w:val="36"/>
           <w:shd w:val="clear" w:color="auto" w:fill="FFFFFF"/>
@@ -578,7 +574,6 @@
       <w:r>
         <w:rPr>
           <w:rFonts w:ascii="Roboto" w:hAnsi="Roboto" w:cs="Arial"/>
-          <w:color w:val="333333"/>
           <w:sz w:val="28"/>
           <w:szCs w:val="36"/>
           <w:shd w:val="clear" w:color="auto" w:fill="FFFFFF"/>
@@ -589,7 +584,6 @@
       <w:r>
         <w:rPr>
           <w:rFonts w:ascii="Roboto" w:hAnsi="Roboto" w:cs="Arial"/>
-          <w:color w:val="333333"/>
           <w:sz w:val="28"/>
           <w:szCs w:val="36"/>
           <w:shd w:val="clear" w:color="auto" w:fill="FFFFFF"/>
@@ -601,7 +595,6 @@
       <w:pPr>
         <w:rPr>
           <w:rFonts w:ascii="Roboto" w:hAnsi="Roboto" w:cs="Arial"/>
-          <w:color w:val="333333"/>
           <w:sz w:val="28"/>
           <w:szCs w:val="36"/>
           <w:shd w:val="clear" w:color="auto" w:fill="FFFFFF"/>
@@ -611,7 +604,6 @@
       <w:r>
         <w:rPr>
           <w:rFonts w:ascii="Roboto" w:hAnsi="Roboto" w:cs="Arial"/>
-          <w:color w:val="333333"/>
           <w:sz w:val="28"/>
           <w:szCs w:val="36"/>
           <w:shd w:val="clear" w:color="auto" w:fill="FFFFFF"/>
@@ -623,7 +615,6 @@
       <w:r>
         <w:rPr>
           <w:rFonts w:ascii="Roboto" w:hAnsi="Roboto" w:cs="Arial"/>
-          <w:color w:val="333333"/>
           <w:sz w:val="28"/>
           <w:szCs w:val="36"/>
           <w:shd w:val="clear" w:color="auto" w:fill="FFFFFF"/>
@@ -633,7 +624,6 @@
       <w:r>
         <w:rPr>
           <w:rFonts w:ascii="Roboto" w:hAnsi="Roboto" w:cs="Arial"/>
-          <w:color w:val="333333"/>
           <w:sz w:val="28"/>
           <w:szCs w:val="36"/>
           <w:shd w:val="clear" w:color="auto" w:fill="FFFFFF"/>
@@ -644,7 +634,6 @@
       <w:r>
         <w:rPr>
           <w:rFonts w:ascii="Roboto" w:hAnsi="Roboto" w:cs="Arial"/>
-          <w:color w:val="333333"/>
           <w:sz w:val="28"/>
           <w:szCs w:val="36"/>
           <w:shd w:val="clear" w:color="auto" w:fill="FFFFFF"/>
@@ -654,7 +643,6 @@
       <w:r>
         <w:rPr>
           <w:rFonts w:ascii="Roboto" w:hAnsi="Roboto" w:cs="Arial"/>
-          <w:color w:val="333333"/>
           <w:sz w:val="28"/>
           <w:szCs w:val="36"/>
           <w:shd w:val="clear" w:color="auto" w:fill="FFFFFF"/>
@@ -664,7 +652,6 @@
       <w:r>
         <w:rPr>
           <w:rFonts w:ascii="Roboto" w:hAnsi="Roboto" w:cs="Arial"/>
-          <w:color w:val="333333"/>
           <w:sz w:val="28"/>
           <w:szCs w:val="36"/>
           <w:shd w:val="clear" w:color="auto" w:fill="FFFFFF"/>
@@ -676,7 +663,6 @@
       <w:pPr>
         <w:rPr>
           <w:rFonts w:ascii="Roboto" w:hAnsi="Roboto" w:cs="Arial"/>
-          <w:color w:val="333333"/>
           <w:sz w:val="28"/>
           <w:szCs w:val="36"/>
           <w:shd w:val="clear" w:color="auto" w:fill="FFFFFF"/>
@@ -686,7 +672,6 @@
       <w:r>
         <w:rPr>
           <w:rFonts w:ascii="Roboto" w:hAnsi="Roboto" w:cs="Arial"/>
-          <w:color w:val="333333"/>
           <w:sz w:val="28"/>
           <w:szCs w:val="36"/>
           <w:shd w:val="clear" w:color="auto" w:fill="FFFFFF"/>
@@ -698,7 +683,6 @@
       <w:r>
         <w:rPr>
           <w:rFonts w:ascii="Roboto" w:hAnsi="Roboto" w:cs="Arial"/>
-          <w:color w:val="333333"/>
           <w:sz w:val="28"/>
           <w:szCs w:val="36"/>
           <w:shd w:val="clear" w:color="auto" w:fill="FFFFFF"/>
@@ -709,7 +693,6 @@
       <w:r>
         <w:rPr>
           <w:rFonts w:ascii="Roboto" w:hAnsi="Roboto" w:cs="Arial"/>
-          <w:color w:val="333333"/>
           <w:sz w:val="28"/>
           <w:szCs w:val="36"/>
           <w:shd w:val="clear" w:color="auto" w:fill="FFFFFF"/>
@@ -721,7 +704,6 @@
       <w:r>
         <w:rPr>
           <w:rFonts w:ascii="Roboto" w:hAnsi="Roboto" w:cs="Arial"/>
-          <w:color w:val="333333"/>
           <w:sz w:val="28"/>
           <w:szCs w:val="36"/>
           <w:shd w:val="clear" w:color="auto" w:fill="FFFFFF"/>
@@ -731,7 +713,6 @@
       <w:r>
         <w:rPr>
           <w:rFonts w:ascii="Roboto" w:hAnsi="Roboto" w:cs="Arial"/>
-          <w:color w:val="333333"/>
           <w:sz w:val="28"/>
           <w:szCs w:val="36"/>
           <w:shd w:val="clear" w:color="auto" w:fill="FFFFFF"/>
@@ -743,7 +724,6 @@
       <w:pPr>
         <w:rPr>
           <w:rFonts w:ascii="Roboto" w:hAnsi="Roboto" w:cs="Arial"/>
-          <w:color w:val="333333"/>
           <w:sz w:val="28"/>
           <w:szCs w:val="36"/>
           <w:shd w:val="clear" w:color="auto" w:fill="FFFFFF"/>
@@ -753,7 +733,6 @@
       <w:r>
         <w:rPr>
           <w:rFonts w:ascii="Roboto" w:hAnsi="Roboto" w:cs="Arial"/>
-          <w:color w:val="333333"/>
           <w:sz w:val="28"/>
           <w:szCs w:val="36"/>
           <w:shd w:val="clear" w:color="auto" w:fill="FFFFFF"/>
@@ -765,7 +744,6 @@
       <w:r>
         <w:rPr>
           <w:rFonts w:ascii="Roboto" w:hAnsi="Roboto" w:cs="Arial"/>
-          <w:color w:val="333333"/>
           <w:sz w:val="28"/>
           <w:szCs w:val="36"/>
           <w:shd w:val="clear" w:color="auto" w:fill="FFFFFF"/>
@@ -775,7 +753,6 @@
       <w:r>
         <w:rPr>
           <w:rFonts w:ascii="Roboto" w:hAnsi="Roboto" w:cs="Arial"/>
-          <w:color w:val="333333"/>
           <w:sz w:val="28"/>
           <w:szCs w:val="36"/>
           <w:shd w:val="clear" w:color="auto" w:fill="FFFFFF"/>
@@ -786,7 +763,6 @@
       <w:r>
         <w:rPr>
           <w:rFonts w:ascii="Roboto" w:hAnsi="Roboto" w:cs="Arial"/>
-          <w:color w:val="333333"/>
           <w:sz w:val="28"/>
           <w:szCs w:val="36"/>
           <w:shd w:val="clear" w:color="auto" w:fill="FFFFFF"/>
@@ -796,7 +772,6 @@
       <w:r>
         <w:rPr>
           <w:rFonts w:ascii="Roboto" w:hAnsi="Roboto" w:cs="Arial"/>
-          <w:color w:val="333333"/>
           <w:sz w:val="28"/>
           <w:szCs w:val="36"/>
           <w:shd w:val="clear" w:color="auto" w:fill="FFFFFF"/>
@@ -808,7 +783,6 @@
       <w:pPr>
         <w:rPr>
           <w:rFonts w:ascii="Roboto" w:hAnsi="Roboto" w:cs="Arial"/>
-          <w:color w:val="333333"/>
           <w:sz w:val="28"/>
           <w:szCs w:val="36"/>
           <w:shd w:val="clear" w:color="auto" w:fill="FFFFFF"/>
@@ -818,7 +792,6 @@
       <w:r>
         <w:rPr>
           <w:rFonts w:ascii="Roboto" w:hAnsi="Roboto" w:cs="Arial"/>
-          <w:color w:val="333333"/>
           <w:sz w:val="28"/>
           <w:szCs w:val="36"/>
           <w:shd w:val="clear" w:color="auto" w:fill="FFFFFF"/>
@@ -830,7 +803,6 @@
       <w:r>
         <w:rPr>
           <w:rFonts w:ascii="Roboto" w:hAnsi="Roboto" w:cs="Arial"/>
-          <w:color w:val="333333"/>
           <w:sz w:val="28"/>
           <w:szCs w:val="36"/>
           <w:shd w:val="clear" w:color="auto" w:fill="FFFFFF"/>
@@ -840,7 +812,6 @@
       <w:r>
         <w:rPr>
           <w:rFonts w:ascii="Roboto" w:hAnsi="Roboto" w:cs="Arial"/>
-          <w:color w:val="333333"/>
           <w:sz w:val="28"/>
           <w:szCs w:val="36"/>
           <w:shd w:val="clear" w:color="auto" w:fill="FFFFFF"/>
@@ -851,7 +822,6 @@
       <w:r>
         <w:rPr>
           <w:rFonts w:ascii="Roboto" w:hAnsi="Roboto" w:cs="Arial"/>
-          <w:color w:val="333333"/>
           <w:sz w:val="28"/>
           <w:szCs w:val="36"/>
           <w:shd w:val="clear" w:color="auto" w:fill="FFFFFF"/>
@@ -861,7 +831,6 @@
       <w:r>
         <w:rPr>
           <w:rFonts w:ascii="Roboto" w:hAnsi="Roboto" w:cs="Arial"/>
-          <w:color w:val="333333"/>
           <w:sz w:val="28"/>
           <w:szCs w:val="36"/>
           <w:shd w:val="clear" w:color="auto" w:fill="FFFFFF"/>
@@ -872,7 +841,6 @@
       <w:r>
         <w:rPr>
           <w:rFonts w:ascii="Roboto" w:hAnsi="Roboto" w:cs="Arial"/>
-          <w:color w:val="333333"/>
           <w:sz w:val="28"/>
           <w:szCs w:val="36"/>
           <w:shd w:val="clear" w:color="auto" w:fill="FFFFFF"/>
@@ -883,7 +851,6 @@
       <w:r>
         <w:rPr>
           <w:rFonts w:ascii="Roboto" w:hAnsi="Roboto" w:cs="Arial"/>
-          <w:color w:val="333333"/>
           <w:sz w:val="28"/>
           <w:szCs w:val="36"/>
           <w:shd w:val="clear" w:color="auto" w:fill="FFFFFF"/>
@@ -894,7 +861,6 @@
       <w:r>
         <w:rPr>
           <w:rFonts w:ascii="Roboto" w:hAnsi="Roboto" w:cs="Arial"/>
-          <w:color w:val="333333"/>
           <w:sz w:val="28"/>
           <w:szCs w:val="36"/>
           <w:shd w:val="clear" w:color="auto" w:fill="FFFFFF"/>
@@ -906,7 +872,6 @@
       <w:pPr>
         <w:rPr>
           <w:rFonts w:ascii="Roboto" w:hAnsi="Roboto" w:cs="Arial"/>
-          <w:color w:val="333333"/>
           <w:sz w:val="28"/>
           <w:szCs w:val="36"/>
           <w:shd w:val="clear" w:color="auto" w:fill="FFFFFF"/>
@@ -916,7 +881,6 @@
       <w:r>
         <w:rPr>
           <w:rFonts w:ascii="Roboto" w:hAnsi="Roboto" w:cs="Arial"/>
-          <w:color w:val="333333"/>
           <w:sz w:val="28"/>
           <w:szCs w:val="36"/>
           <w:shd w:val="clear" w:color="auto" w:fill="FFFFFF"/>
@@ -928,7 +892,6 @@
       <w:r>
         <w:rPr>
           <w:rFonts w:ascii="Roboto" w:hAnsi="Roboto" w:cs="Arial"/>
-          <w:color w:val="333333"/>
           <w:sz w:val="28"/>
           <w:szCs w:val="36"/>
           <w:shd w:val="clear" w:color="auto" w:fill="FFFFFF"/>
@@ -938,7 +901,6 @@
       <w:r>
         <w:rPr>
           <w:rFonts w:ascii="Roboto" w:hAnsi="Roboto" w:cs="Arial"/>
-          <w:color w:val="333333"/>
           <w:sz w:val="28"/>
           <w:szCs w:val="36"/>
           <w:shd w:val="clear" w:color="auto" w:fill="FFFFFF"/>
@@ -949,7 +911,6 @@
       <w:r>
         <w:rPr>
           <w:rFonts w:ascii="Roboto" w:hAnsi="Roboto" w:cs="Arial"/>
-          <w:color w:val="333333"/>
           <w:sz w:val="28"/>
           <w:szCs w:val="36"/>
           <w:shd w:val="clear" w:color="auto" w:fill="FFFFFF"/>
@@ -959,7 +920,6 @@
       <w:r>
         <w:rPr>
           <w:rFonts w:ascii="Roboto" w:hAnsi="Roboto" w:cs="Arial"/>
-          <w:color w:val="333333"/>
           <w:sz w:val="28"/>
           <w:szCs w:val="36"/>
           <w:shd w:val="clear" w:color="auto" w:fill="FFFFFF"/>
@@ -973,10 +933,9 @@
           <w:rFonts w:ascii="Roboto" w:hAnsi="Roboto" w:cs="Times New Roman"/>
           <w:sz w:val="24"/>
           <w:szCs w:val="36"/>
+          <w:lang w:val="en-US"/>
         </w:rPr>
       </w:pPr>
-      <w:bookmarkStart w:id="0" w:name="_GoBack"/>
-      <w:bookmarkEnd w:id="0"/>
     </w:p>
     <w:sectPr>
       <w:pgSz w:w="11906" w:h="16838"/>

</xml_diff>